<commit_message>
update diciembre (meter cita R)
</commit_message>
<xml_diff>
--- a/Cómo-crear-paquetes-de--R.docx
+++ b/Cómo-crear-paquetes-de--R.docx
@@ -189,7 +189,16 @@
         <w:pStyle w:val="FirstParagraph"/>
       </w:pPr>
       <w:r>
-        <w:t xml:space="preserve">En el lenguaje R, los paquetes son la mejor manera de organizar, mantener y distribuir código y documentación. La motivación más directa para crear un paquete es la facilidad con que permiten compartir código con otros usuarios, pero de igual manera resulta extremadamente útil crear paquetes</w:t>
+        <w:t xml:space="preserve">En el lenguaje R</w:t>
+      </w:r>
+      <w:r>
+        <w:t xml:space="preserve"> </w:t>
+      </w:r>
+      <w:r>
+        <w:t xml:space="preserve">(R Core Team, 2019)</w:t>
+      </w:r>
+      <w:r>
+        <w:t xml:space="preserve">, los paquetes son la mejor manera de organizar, mantener y distribuir código y documentación. La motivación más directa para crear un paquete es la facilidad con que permiten compartir código con otros usuarios, pero de igual manera resulta extremadamente útil crear paquetes</w:t>
       </w:r>
       <w:r>
         <w:t xml:space="preserve"> </w:t>
@@ -1147,7 +1156,7 @@
       </w:r>
       <w:bookmarkEnd w:id="33"/>
     </w:p>
-    <w:bookmarkStart w:id="38" w:name="refs"/>
+    <w:bookmarkStart w:id="39" w:name="refs"/>
     <w:bookmarkStart w:id="34" w:name="ref-Delacruz_2019"/>
     <w:p>
       <w:pPr>
@@ -1170,12 +1179,34 @@
       </w:r>
     </w:p>
     <w:bookmarkEnd w:id="34"/>
-    <w:bookmarkStart w:id="35" w:name="ref-Wickham_2015"/>
+    <w:bookmarkStart w:id="35" w:name="ref-R_Core_Team_2019"/>
     <w:p>
       <w:pPr>
         <w:pStyle w:val="BodyText"/>
       </w:pPr>
       <w:r>
+        <w:t xml:space="preserve">R Core Team. 2019.</w:t>
+      </w:r>
+      <w:r>
+        <w:t xml:space="preserve"> </w:t>
+      </w:r>
+      <w:r>
+        <w:rPr>
+          <w:i/>
+        </w:rPr>
+        <w:t xml:space="preserve">R: A Language and Environment for Statistical Computing</w:t>
+      </w:r>
+      <w:r>
+        <w:t xml:space="preserve">. R Foundation for Statistical Computing, Vienna, Austria.</w:t>
+      </w:r>
+    </w:p>
+    <w:bookmarkEnd w:id="35"/>
+    <w:bookmarkStart w:id="36" w:name="ref-Wickham_2015"/>
+    <w:p>
+      <w:pPr>
+        <w:pStyle w:val="BodyText"/>
+      </w:pPr>
+      <w:r>
         <w:t xml:space="preserve">Wickham, H. 2015.</w:t>
       </w:r>
       <w:r>
@@ -1194,8 +1225,8 @@
         <w:t xml:space="preserve">O’Reilly.</w:t>
       </w:r>
     </w:p>
-    <w:bookmarkEnd w:id="35"/>
-    <w:bookmarkStart w:id="36" w:name="ref-Wickham_2018"/>
+    <w:bookmarkEnd w:id="36"/>
+    <w:bookmarkStart w:id="37" w:name="ref-Wickham_2018"/>
     <w:p>
       <w:pPr>
         <w:pStyle w:val="BodyText"/>
@@ -1216,8 +1247,8 @@
         <w:t xml:space="preserve">.</w:t>
       </w:r>
     </w:p>
-    <w:bookmarkEnd w:id="36"/>
-    <w:bookmarkStart w:id="37" w:name="ref-Wickham_2019"/>
+    <w:bookmarkEnd w:id="37"/>
+    <w:bookmarkStart w:id="38" w:name="ref-Wickham_2019"/>
     <w:p>
       <w:pPr>
         <w:pStyle w:val="BodyText"/>
@@ -1238,17 +1269,17 @@
         <w:t xml:space="preserve">.</w:t>
       </w:r>
     </w:p>
-    <w:bookmarkEnd w:id="37"/>
     <w:bookmarkEnd w:id="38"/>
+    <w:bookmarkEnd w:id="39"/>
     <w:p>
       <w:pPr>
         <w:pStyle w:val="Heading6"/>
       </w:pPr>
-      <w:bookmarkStart w:id="39" w:name="pies-de-figura"/>
+      <w:bookmarkStart w:id="40" w:name="pies-de-figura"/>
       <w:r>
         <w:t xml:space="preserve">PIES DE FIGURA</w:t>
       </w:r>
-      <w:bookmarkEnd w:id="39"/>
+      <w:bookmarkEnd w:id="40"/>
     </w:p>
     <w:p>
       <w:pPr>
@@ -1268,11 +1299,11 @@
       <w:pPr>
         <w:pStyle w:val="Heading6"/>
       </w:pPr>
-      <w:bookmarkStart w:id="40" w:name="figure-legends"/>
+      <w:bookmarkStart w:id="41" w:name="figure-legends"/>
       <w:r>
         <w:t xml:space="preserve">FIGURE LEGENDS</w:t>
       </w:r>
-      <w:bookmarkEnd w:id="40"/>
+      <w:bookmarkEnd w:id="41"/>
     </w:p>
     <w:p>
       <w:pPr>
@@ -1292,11 +1323,11 @@
       <w:pPr>
         <w:pStyle w:val="Heading6"/>
       </w:pPr>
-      <w:bookmarkStart w:id="41" w:name="figura-1"/>
+      <w:bookmarkStart w:id="42" w:name="figura-1"/>
       <w:r>
         <w:t xml:space="preserve">FIGURA 1</w:t>
       </w:r>
-      <w:bookmarkEnd w:id="41"/>
+      <w:bookmarkEnd w:id="42"/>
     </w:p>
     <w:sectPr>
       <w:footerReference w:type="default" r:id="rId9"/>

</xml_diff>